<commit_message>
01:29 Unit 36 (Lv7~8)
</commit_message>
<xml_diff>
--- a/KKH/20191125(Test)/Word.docx
+++ b/KKH/20191125(Test)/Word.docx
@@ -57,16 +57,6 @@
         <w:tab/>
         <w:tab/>
         <w:tab/>
-      </w:r>
-      <w:r>
-        <w:rPr>
-          <w:rFonts w:ascii="맑은 고딕" w:hAnsi="맑은 고딕" w:cs="맑은 고딕" w:eastAsia="맑은 고딕"/>
-          <w:color w:val="auto"/>
-          <w:spacing w:val="0"/>
-          <w:position w:val="0"/>
-          <w:sz w:val="20"/>
-          <w:shd w:fill="auto" w:val="clear"/>
-        </w:rPr>
         <w:t xml:space="preserve">사람들, 여러분, 가족, 부모</w:t>
       </w:r>
     </w:p>
@@ -84,6 +74,117 @@
           <w:shd w:fill="auto" w:val="clear"/>
         </w:rPr>
       </w:pPr>
+      <w:r>
+        <w:rPr>
+          <w:rFonts w:ascii="맑은 고딕" w:hAnsi="맑은 고딕" w:cs="맑은 고딕" w:eastAsia="맑은 고딕"/>
+          <w:color w:val="auto"/>
+          <w:spacing w:val="0"/>
+          <w:position w:val="0"/>
+          <w:sz w:val="20"/>
+          <w:shd w:fill="auto" w:val="clear"/>
+        </w:rPr>
+        <w:t xml:space="preserve">despite </w:t>
+        <w:tab/>
+        <w:tab/>
+        <w:tab/>
+        <w:t xml:space="preserve">~</w:t>
+      </w:r>
+      <w:r>
+        <w:rPr>
+          <w:rFonts w:ascii="맑은 고딕" w:hAnsi="맑은 고딕" w:cs="맑은 고딕" w:eastAsia="맑은 고딕"/>
+          <w:color w:val="auto"/>
+          <w:spacing w:val="0"/>
+          <w:position w:val="0"/>
+          <w:sz w:val="20"/>
+          <w:shd w:fill="auto" w:val="clear"/>
+        </w:rPr>
+        <w:t xml:space="preserve">에도 불구하고</w:t>
+      </w:r>
+    </w:p>
+    <w:p>
+      <w:pPr>
+        <w:spacing w:before="0" w:after="200" w:line="276"/>
+        <w:ind w:right="0" w:left="0" w:firstLine="0"/>
+        <w:jc w:val="left"/>
+        <w:rPr>
+          <w:rFonts w:ascii="맑은 고딕" w:hAnsi="맑은 고딕" w:cs="맑은 고딕" w:eastAsia="맑은 고딕"/>
+          <w:color w:val="auto"/>
+          <w:spacing w:val="0"/>
+          <w:position w:val="0"/>
+          <w:sz w:val="20"/>
+          <w:shd w:fill="auto" w:val="clear"/>
+        </w:rPr>
+      </w:pPr>
+      <w:r>
+        <w:rPr>
+          <w:rFonts w:ascii="맑은 고딕" w:hAnsi="맑은 고딕" w:cs="맑은 고딕" w:eastAsia="맑은 고딕"/>
+          <w:color w:val="auto"/>
+          <w:spacing w:val="0"/>
+          <w:position w:val="0"/>
+          <w:sz w:val="20"/>
+          <w:shd w:fill="auto" w:val="clear"/>
+        </w:rPr>
+        <w:t xml:space="preserve">appreciate</w:t>
+        <w:tab/>
+        <w:tab/>
+        <w:tab/>
+        <w:t xml:space="preserve">인정하다. 고마워하다.</w:t>
+      </w:r>
+    </w:p>
+    <w:p>
+      <w:pPr>
+        <w:spacing w:before="0" w:after="200" w:line="276"/>
+        <w:ind w:right="0" w:left="0" w:firstLine="0"/>
+        <w:jc w:val="left"/>
+        <w:rPr>
+          <w:rFonts w:ascii="맑은 고딕" w:hAnsi="맑은 고딕" w:cs="맑은 고딕" w:eastAsia="맑은 고딕"/>
+          <w:color w:val="auto"/>
+          <w:spacing w:val="0"/>
+          <w:position w:val="0"/>
+          <w:sz w:val="20"/>
+          <w:shd w:fill="auto" w:val="clear"/>
+        </w:rPr>
+      </w:pPr>
+      <w:r>
+        <w:rPr>
+          <w:rFonts w:ascii="맑은 고딕" w:hAnsi="맑은 고딕" w:cs="맑은 고딕" w:eastAsia="맑은 고딕"/>
+          <w:color w:val="auto"/>
+          <w:spacing w:val="0"/>
+          <w:position w:val="0"/>
+          <w:sz w:val="20"/>
+          <w:shd w:fill="auto" w:val="clear"/>
+        </w:rPr>
+        <w:t xml:space="preserve">discussion</w:t>
+        <w:tab/>
+        <w:tab/>
+        <w:tab/>
+      </w:r>
+      <w:r>
+        <w:rPr>
+          <w:rFonts w:ascii="맑은 고딕" w:hAnsi="맑은 고딕" w:cs="맑은 고딕" w:eastAsia="맑은 고딕"/>
+          <w:color w:val="auto"/>
+          <w:spacing w:val="0"/>
+          <w:position w:val="0"/>
+          <w:sz w:val="20"/>
+          <w:shd w:fill="auto" w:val="clear"/>
+        </w:rPr>
+        <w:t xml:space="preserve">논의, 상의, 논고</w:t>
+      </w:r>
+    </w:p>
+    <w:p>
+      <w:pPr>
+        <w:spacing w:before="0" w:after="200" w:line="276"/>
+        <w:ind w:right="0" w:left="0" w:firstLine="0"/>
+        <w:jc w:val="left"/>
+        <w:rPr>
+          <w:rFonts w:ascii="맑은 고딕" w:hAnsi="맑은 고딕" w:cs="맑은 고딕" w:eastAsia="맑은 고딕"/>
+          <w:color w:val="auto"/>
+          <w:spacing w:val="0"/>
+          <w:position w:val="0"/>
+          <w:sz w:val="20"/>
+          <w:shd w:fill="auto" w:val="clear"/>
+        </w:rPr>
+      </w:pPr>
     </w:p>
     <w:p>
       <w:pPr>
@@ -110,16 +211,6 @@
         </w:rPr>
         <w:t xml:space="preserve">Do you think we are near the top?</w:t>
         <w:tab/>
-      </w:r>
-      <w:r>
-        <w:rPr>
-          <w:rFonts w:ascii="맑은 고딕" w:hAnsi="맑은 고딕" w:cs="맑은 고딕" w:eastAsia="맑은 고딕"/>
-          <w:color w:val="auto"/>
-          <w:spacing w:val="0"/>
-          <w:position w:val="0"/>
-          <w:sz w:val="20"/>
-          <w:shd w:fill="auto" w:val="clear"/>
-        </w:rPr>
         <w:t xml:space="preserve">거의 정상에 온 것 같니?</w:t>
       </w:r>
     </w:p>
@@ -176,16 +267,6 @@
         </w:rPr>
         <w:t xml:space="preserve">I didn't expect to see you here.</w:t>
         <w:tab/>
-      </w:r>
-      <w:r>
-        <w:rPr>
-          <w:rFonts w:ascii="맑은 고딕" w:hAnsi="맑은 고딕" w:cs="맑은 고딕" w:eastAsia="맑은 고딕"/>
-          <w:color w:val="auto"/>
-          <w:spacing w:val="0"/>
-          <w:position w:val="0"/>
-          <w:sz w:val="20"/>
-          <w:shd w:fill="auto" w:val="clear"/>
-        </w:rPr>
         <w:t xml:space="preserve">여기서 너를 볼 줄 몰랐어</w:t>
       </w:r>
     </w:p>
@@ -214,16 +295,6 @@
         </w:rPr>
         <w:t xml:space="preserve">I guess we old folks all look the same.</w:t>
         <w:tab/>
-      </w:r>
-      <w:r>
-        <w:rPr>
-          <w:rFonts w:ascii="맑은 고딕" w:hAnsi="맑은 고딕" w:cs="맑은 고딕" w:eastAsia="맑은 고딕"/>
-          <w:color w:val="auto"/>
-          <w:spacing w:val="0"/>
-          <w:position w:val="0"/>
-          <w:sz w:val="20"/>
-          <w:shd w:fill="auto" w:val="clear"/>
-        </w:rPr>
         <w:t xml:space="preserve">우리처럼 늙은 사람들은 모두 똑같아 보이잖아요.</w:t>
       </w:r>
     </w:p>
@@ -252,16 +323,6 @@
         </w:rPr>
         <w:t xml:space="preserve">I don't want to see him anymore.</w:t>
         <w:tab/>
-      </w:r>
-      <w:r>
-        <w:rPr>
-          <w:rFonts w:ascii="맑은 고딕" w:hAnsi="맑은 고딕" w:cs="맑은 고딕" w:eastAsia="맑은 고딕"/>
-          <w:color w:val="auto"/>
-          <w:spacing w:val="0"/>
-          <w:position w:val="0"/>
-          <w:sz w:val="20"/>
-          <w:shd w:fill="auto" w:val="clear"/>
-        </w:rPr>
         <w:t xml:space="preserve">이제는 그를 더 이상 보고 싶지 않아.</w:t>
       </w:r>
     </w:p>
@@ -318,16 +379,6 @@
         </w:rPr>
         <w:t xml:space="preserve">Well, please accept my condolences.</w:t>
         <w:tab/>
-      </w:r>
-      <w:r>
-        <w:rPr>
-          <w:rFonts w:ascii="맑은 고딕" w:hAnsi="맑은 고딕" w:cs="맑은 고딕" w:eastAsia="맑은 고딕"/>
-          <w:color w:val="auto"/>
-          <w:spacing w:val="0"/>
-          <w:position w:val="0"/>
-          <w:sz w:val="20"/>
-          <w:shd w:fill="auto" w:val="clear"/>
-        </w:rPr>
         <w:t xml:space="preserve">삼가 조의를 표합니다.</w:t>
       </w:r>
     </w:p>
@@ -356,16 +407,6 @@
         </w:rPr>
         <w:t xml:space="preserve">Should we go fishing tomorrow?</w:t>
         <w:tab/>
-      </w:r>
-      <w:r>
-        <w:rPr>
-          <w:rFonts w:ascii="맑은 고딕" w:hAnsi="맑은 고딕" w:cs="맑은 고딕" w:eastAsia="맑은 고딕"/>
-          <w:color w:val="auto"/>
-          <w:spacing w:val="0"/>
-          <w:position w:val="0"/>
-          <w:sz w:val="20"/>
-          <w:shd w:fill="auto" w:val="clear"/>
-        </w:rPr>
         <w:t xml:space="preserve">내일 낚시하러 가야 해?</w:t>
       </w:r>
     </w:p>
@@ -394,16 +435,6 @@
         </w:rPr>
         <w:t xml:space="preserve">I can't go along with him on that.</w:t>
         <w:tab/>
-      </w:r>
-      <w:r>
-        <w:rPr>
-          <w:rFonts w:ascii="맑은 고딕" w:hAnsi="맑은 고딕" w:cs="맑은 고딕" w:eastAsia="맑은 고딕"/>
-          <w:color w:val="auto"/>
-          <w:spacing w:val="0"/>
-          <w:position w:val="0"/>
-          <w:sz w:val="20"/>
-          <w:shd w:fill="auto" w:val="clear"/>
-        </w:rPr>
         <w:t xml:space="preserve">그 점에 대해선 그에게 동의할 수 없어.</w:t>
       </w:r>
     </w:p>
@@ -432,16 +463,6 @@
         </w:rPr>
         <w:t xml:space="preserve">We really have different opinions on this.</w:t>
         <w:tab/>
-      </w:r>
-      <w:r>
-        <w:rPr>
-          <w:rFonts w:ascii="맑은 고딕" w:hAnsi="맑은 고딕" w:cs="맑은 고딕" w:eastAsia="맑은 고딕"/>
-          <w:color w:val="auto"/>
-          <w:spacing w:val="0"/>
-          <w:position w:val="0"/>
-          <w:sz w:val="20"/>
-          <w:shd w:fill="auto" w:val="clear"/>
-        </w:rPr>
         <w:t xml:space="preserve">이 문제에 대해 우리는 전혀 다른 의견을 가지고 있다.</w:t>
       </w:r>
     </w:p>
@@ -470,16 +491,6 @@
         </w:rPr>
         <w:t xml:space="preserve">I'm satisfied with the result.</w:t>
         <w:tab/>
-      </w:r>
-      <w:r>
-        <w:rPr>
-          <w:rFonts w:ascii="맑은 고딕" w:hAnsi="맑은 고딕" w:cs="맑은 고딕" w:eastAsia="맑은 고딕"/>
-          <w:color w:val="auto"/>
-          <w:spacing w:val="0"/>
-          <w:position w:val="0"/>
-          <w:sz w:val="20"/>
-          <w:shd w:fill="auto" w:val="clear"/>
-        </w:rPr>
         <w:t xml:space="preserve">결론이 만족스러워요.</w:t>
       </w:r>
     </w:p>
@@ -564,16 +575,6 @@
         </w:rPr>
         <w:t xml:space="preserve">He always borrows money, and he never pays it back on time.</w:t>
         <w:tab/>
-      </w:r>
-      <w:r>
-        <w:rPr>
-          <w:rFonts w:ascii="맑은 고딕" w:hAnsi="맑은 고딕" w:cs="맑은 고딕" w:eastAsia="맑은 고딕"/>
-          <w:color w:val="auto"/>
-          <w:spacing w:val="0"/>
-          <w:position w:val="0"/>
-          <w:sz w:val="20"/>
-          <w:shd w:fill="auto" w:val="clear"/>
-        </w:rPr>
         <w:t xml:space="preserve">돈을 빌리고 나서, 제떄에 갚은 적이 한 번도 없거든.</w:t>
       </w:r>
     </w:p>
@@ -602,16 +603,6 @@
         </w:rPr>
         <w:t xml:space="preserve">Did you have a fight?</w:t>
         <w:tab/>
-      </w:r>
-      <w:r>
-        <w:rPr>
-          <w:rFonts w:ascii="맑은 고딕" w:hAnsi="맑은 고딕" w:cs="맑은 고딕" w:eastAsia="맑은 고딕"/>
-          <w:color w:val="auto"/>
-          <w:spacing w:val="0"/>
-          <w:position w:val="0"/>
-          <w:sz w:val="20"/>
-          <w:shd w:fill="auto" w:val="clear"/>
-        </w:rPr>
         <w:t xml:space="preserve">너희들 싸웠니?</w:t>
       </w:r>
     </w:p>
@@ -640,16 +631,6 @@
         </w:rPr>
         <w:t xml:space="preserve">I am sorry to here that. I thought you liked working here.</w:t>
         <w:tab/>
-      </w:r>
-      <w:r>
-        <w:rPr>
-          <w:rFonts w:ascii="맑은 고딕" w:hAnsi="맑은 고딕" w:cs="맑은 고딕" w:eastAsia="맑은 고딕"/>
-          <w:color w:val="auto"/>
-          <w:spacing w:val="0"/>
-          <w:position w:val="0"/>
-          <w:sz w:val="20"/>
-          <w:shd w:fill="auto" w:val="clear"/>
-        </w:rPr>
         <w:t xml:space="preserve">참 유감이군. 당신이 이곳에서 일하는 것을 좋아하는 줄 알았는데.</w:t>
       </w:r>
     </w:p>

</xml_diff>